<commit_message>
Fixed issues with the "Category" subject look up
</commit_message>
<xml_diff>
--- a/LinqToWikiBot/Categories/SoftwareDevelopmentCategories.docx
+++ b/LinqToWikiBot/Categories/SoftwareDevelopmentCategories.docx
@@ -2,6 +2,7 @@
 <file path=word/document.xml><?xml version="1.0" encoding="utf-8"?>
 <w:document xmlns:wpc="http://schemas.microsoft.com/office/word/2010/wordprocessingCanvas" xmlns:mc="http://schemas.openxmlformats.org/markup-compatibility/2006" xmlns:o="urn:schemas-microsoft-com:office:office" xmlns:r="http://schemas.openxmlformats.org/officeDocument/2006/relationships" xmlns:m="http://schemas.openxmlformats.org/officeDocument/2006/math" xmlns:v="urn:schemas-microsoft-com:vml" xmlns:wp14="http://schemas.microsoft.com/office/word/2010/wordprocessingDrawing" xmlns:wp="http://schemas.openxmlformats.org/drawingml/2006/wordprocessingDrawing" xmlns:w10="urn:schemas-microsoft-com:office:word" xmlns:w="http://schemas.openxmlformats.org/wordprocessingml/2006/main" xmlns:w14="http://schemas.microsoft.com/office/word/2010/wordml" xmlns:wpg="http://schemas.microsoft.com/office/word/2010/wordprocessingGroup" xmlns:wpi="http://schemas.microsoft.com/office/word/2010/wordprocessingInk" xmlns:wne="http://schemas.microsoft.com/office/word/2006/wordml" xmlns:wps="http://schemas.microsoft.com/office/word/2010/wordprocessingShape" mc:Ignorable="w14 wp14">
   <w:body>
+    <w:p/>
     <w:p>
       <w:pPr>
         <w:pStyle w:val="ListParagraph"/>
@@ -49,16 +50,11 @@
           <w:numId w:val="1"/>
         </w:numPr>
       </w:pPr>
-      <w:proofErr w:type="spellStart"/>
       <w:r>
         <w:t>Category:</w:t>
       </w:r>
       <w:r>
-        <w:t>Entertainment</w:t>
-      </w:r>
-      <w:proofErr w:type="spellEnd"/>
-      <w:r>
-        <w:t xml:space="preserve"> robots</w:t>
+        <w:t>Entertainment robots</w:t>
       </w:r>
     </w:p>
     <w:p>
@@ -69,13 +65,8 @@
           <w:numId w:val="1"/>
         </w:numPr>
       </w:pPr>
-      <w:proofErr w:type="spellStart"/>
-      <w:r>
-        <w:t>Category:Software</w:t>
-      </w:r>
-      <w:proofErr w:type="spellEnd"/>
-      <w:r>
-        <w:t xml:space="preserve"> architecture</w:t>
+      <w:r>
+        <w:t>Category:Software architecture</w:t>
       </w:r>
     </w:p>
     <w:p>
@@ -89,6 +80,51 @@
       <w:r>
         <w:t>List of amusement parks in the Americas</w:t>
       </w:r>
+      <w:r>
+        <w:t xml:space="preserve"> </w:t>
+      </w:r>
+    </w:p>
+    <w:p>
+      <w:pPr>
+        <w:pStyle w:val="ListParagraph"/>
+        <w:numPr>
+          <w:ilvl w:val="1"/>
+          <w:numId w:val="1"/>
+        </w:numPr>
+      </w:pPr>
+      <w:r>
+        <w:rPr>
+          <w:rFonts w:eastAsia="Times New Roman" w:cs="Arial"/>
+          <w:color w:val="000000"/>
+          <w:kern w:val="36"/>
+          <w:lang w:val="en"/>
+        </w:rPr>
+        <w:t>Category:Computer science awards</w:t>
+      </w:r>
+    </w:p>
+    <w:p>
+      <w:pPr>
+        <w:pStyle w:val="ListParagraph"/>
+        <w:numPr>
+          <w:ilvl w:val="1"/>
+          <w:numId w:val="1"/>
+        </w:numPr>
+      </w:pPr>
+      <w:r>
+        <w:rPr>
+          <w:rFonts w:eastAsia="Times New Roman" w:cs="Arial"/>
+          <w:color w:val="000000"/>
+          <w:kern w:val="36"/>
+          <w:lang w:val="en"/>
+        </w:rPr>
+        <w:t>Category:Areas of computer science</w:t>
+      </w:r>
+    </w:p>
+    <w:p>
+      <w:pPr>
+        <w:pStyle w:val="ListParagraph"/>
+        <w:ind w:left="1440"/>
+      </w:pPr>
     </w:p>
     <w:p>
       <w:pPr>
@@ -122,13 +158,8 @@
           <w:numId w:val="1"/>
         </w:numPr>
       </w:pPr>
-      <w:proofErr w:type="spellStart"/>
-      <w:r>
-        <w:t>Category:Software</w:t>
-      </w:r>
-      <w:proofErr w:type="spellEnd"/>
-      <w:r>
-        <w:t xml:space="preserve"> engineers</w:t>
+      <w:r>
+        <w:t>Category:Software engineers</w:t>
       </w:r>
     </w:p>
     <w:p>
@@ -139,51 +170,70 @@
           <w:numId w:val="1"/>
         </w:numPr>
       </w:pPr>
-      <w:proofErr w:type="spellStart"/>
-      <w:r>
-        <w:t>Category:American</w:t>
-      </w:r>
-      <w:proofErr w:type="spellEnd"/>
-      <w:r>
-        <w:t xml:space="preserve"> computer programmers</w:t>
+      <w:r>
+        <w:t>Category:American computer programmers</w:t>
+      </w:r>
+    </w:p>
+    <w:p>
+      <w:pPr>
+        <w:pStyle w:val="ListParagraph"/>
+        <w:numPr>
+          <w:ilvl w:val="0"/>
+          <w:numId w:val="1"/>
+        </w:numPr>
+      </w:pPr>
+      <w:r>
+        <w:t>Geography</w:t>
+      </w:r>
+    </w:p>
+    <w:p>
+      <w:pPr>
+        <w:pStyle w:val="ListParagraph"/>
+        <w:numPr>
+          <w:ilvl w:val="0"/>
+          <w:numId w:val="1"/>
+        </w:numPr>
+      </w:pPr>
+      <w:r>
+        <w:t xml:space="preserve">Entertainment </w:t>
+      </w:r>
+    </w:p>
+    <w:p>
+      <w:pPr>
+        <w:pStyle w:val="ListParagraph"/>
+        <w:numPr>
+          <w:ilvl w:val="1"/>
+          <w:numId w:val="1"/>
+        </w:numPr>
+      </w:pPr>
+      <w:r>
+        <w:t>List of Casinos</w:t>
+      </w:r>
+    </w:p>
+    <w:p>
+      <w:pPr>
+        <w:pStyle w:val="ListParagraph"/>
+        <w:numPr>
+          <w:ilvl w:val="1"/>
+          <w:numId w:val="1"/>
+        </w:numPr>
+      </w:pPr>
+      <w:r>
+        <w:t>Category:Logic puzzles</w:t>
       </w:r>
       <w:bookmarkStart w:id="0" w:name="_GoBack"/>
       <w:bookmarkEnd w:id="0"/>
     </w:p>
-    <w:p>
-      <w:pPr>
-        <w:pStyle w:val="ListParagraph"/>
-        <w:numPr>
-          <w:ilvl w:val="0"/>
-          <w:numId w:val="1"/>
-        </w:numPr>
-      </w:pPr>
-      <w:r>
-        <w:t>Geography</w:t>
-      </w:r>
-    </w:p>
-    <w:p>
-      <w:pPr>
-        <w:pStyle w:val="ListParagraph"/>
-        <w:numPr>
-          <w:ilvl w:val="0"/>
-          <w:numId w:val="1"/>
-        </w:numPr>
-      </w:pPr>
-      <w:r>
-        <w:t xml:space="preserve">Entertainment </w:t>
-      </w:r>
-    </w:p>
-    <w:p>
-      <w:pPr>
-        <w:pStyle w:val="ListParagraph"/>
-        <w:numPr>
-          <w:ilvl w:val="1"/>
-          <w:numId w:val="1"/>
-        </w:numPr>
-      </w:pPr>
-      <w:r>
-        <w:t>List of Casinos</w:t>
+    <w:p/>
+    <w:p>
+      <w:r>
+        <w:t>Look into</w:t>
+      </w:r>
+      <w:r>
+        <w:t xml:space="preserve"> </w:t>
+      </w:r>
+      <w:r>
+        <w:t>(Not working yet!):</w:t>
       </w:r>
     </w:p>
     <w:sectPr>
@@ -264,28 +314,28 @@
 <file path=word/numbering.xml><?xml version="1.0" encoding="utf-8"?>
 <w:numbering xmlns:wpc="http://schemas.microsoft.com/office/word/2010/wordprocessingCanvas" xmlns:mc="http://schemas.openxmlformats.org/markup-compatibility/2006" xmlns:o="urn:schemas-microsoft-com:office:office" xmlns:r="http://schemas.openxmlformats.org/officeDocument/2006/relationships" xmlns:m="http://schemas.openxmlformats.org/officeDocument/2006/math" xmlns:v="urn:schemas-microsoft-com:vml" xmlns:wp14="http://schemas.microsoft.com/office/word/2010/wordprocessingDrawing" xmlns:wp="http://schemas.openxmlformats.org/drawingml/2006/wordprocessingDrawing" xmlns:w10="urn:schemas-microsoft-com:office:word" xmlns:w="http://schemas.openxmlformats.org/wordprocessingml/2006/main" xmlns:w14="http://schemas.microsoft.com/office/word/2010/wordml" xmlns:wpg="http://schemas.microsoft.com/office/word/2010/wordprocessingGroup" xmlns:wpi="http://schemas.microsoft.com/office/word/2010/wordprocessingInk" xmlns:wne="http://schemas.microsoft.com/office/word/2006/wordml" xmlns:wps="http://schemas.microsoft.com/office/word/2010/wordprocessingShape" mc:Ignorable="w14 wp14">
   <w:abstractNum w:abstractNumId="0">
-    <w:nsid w:val="639D3C1F"/>
+    <w:nsid w:val="44D13BAB"/>
     <w:multiLevelType w:val="hybridMultilevel"/>
-    <w:tmpl w:val="C464BDF4"/>
-    <w:lvl w:ilvl="0" w:tplc="0409000F">
+    <w:tmpl w:val="9E42E5D6"/>
+    <w:lvl w:ilvl="0" w:tplc="C0BA3E68">
       <w:start w:val="1"/>
       <w:numFmt w:val="decimal"/>
       <w:lvlText w:val="%1."/>
       <w:lvlJc w:val="left"/>
       <w:pPr>
-        <w:ind w:left="720" w:hanging="360"/>
+        <w:ind w:left="1080" w:hanging="360"/>
       </w:pPr>
       <w:rPr>
         <w:rFonts w:hint="default"/>
       </w:rPr>
     </w:lvl>
-    <w:lvl w:ilvl="1" w:tplc="04090019">
+    <w:lvl w:ilvl="1" w:tplc="04090019" w:tentative="1">
       <w:start w:val="1"/>
       <w:numFmt w:val="lowerLetter"/>
       <w:lvlText w:val="%2."/>
       <w:lvlJc w:val="left"/>
       <w:pPr>
-        <w:ind w:left="1440" w:hanging="360"/>
+        <w:ind w:left="1800" w:hanging="360"/>
       </w:pPr>
     </w:lvl>
     <w:lvl w:ilvl="2" w:tplc="0409001B" w:tentative="1">
@@ -294,7 +344,7 @@
       <w:lvlText w:val="%3."/>
       <w:lvlJc w:val="right"/>
       <w:pPr>
-        <w:ind w:left="2160" w:hanging="180"/>
+        <w:ind w:left="2520" w:hanging="180"/>
       </w:pPr>
     </w:lvl>
     <w:lvl w:ilvl="3" w:tplc="0409000F" w:tentative="1">
@@ -303,7 +353,7 @@
       <w:lvlText w:val="%4."/>
       <w:lvlJc w:val="left"/>
       <w:pPr>
-        <w:ind w:left="2880" w:hanging="360"/>
+        <w:ind w:left="3240" w:hanging="360"/>
       </w:pPr>
     </w:lvl>
     <w:lvl w:ilvl="4" w:tplc="04090019" w:tentative="1">
@@ -312,7 +362,7 @@
       <w:lvlText w:val="%5."/>
       <w:lvlJc w:val="left"/>
       <w:pPr>
-        <w:ind w:left="3600" w:hanging="360"/>
+        <w:ind w:left="3960" w:hanging="360"/>
       </w:pPr>
     </w:lvl>
     <w:lvl w:ilvl="5" w:tplc="0409001B" w:tentative="1">
@@ -321,7 +371,7 @@
       <w:lvlText w:val="%6."/>
       <w:lvlJc w:val="right"/>
       <w:pPr>
-        <w:ind w:left="4320" w:hanging="180"/>
+        <w:ind w:left="4680" w:hanging="180"/>
       </w:pPr>
     </w:lvl>
     <w:lvl w:ilvl="6" w:tplc="0409000F" w:tentative="1">
@@ -330,7 +380,7 @@
       <w:lvlText w:val="%7."/>
       <w:lvlJc w:val="left"/>
       <w:pPr>
-        <w:ind w:left="5040" w:hanging="360"/>
+        <w:ind w:left="5400" w:hanging="360"/>
       </w:pPr>
     </w:lvl>
     <w:lvl w:ilvl="7" w:tplc="04090019" w:tentative="1">
@@ -339,7 +389,7 @@
       <w:lvlText w:val="%8."/>
       <w:lvlJc w:val="left"/>
       <w:pPr>
-        <w:ind w:left="5760" w:hanging="360"/>
+        <w:ind w:left="6120" w:hanging="360"/>
       </w:pPr>
     </w:lvl>
     <w:lvl w:ilvl="8" w:tplc="0409001B" w:tentative="1">
@@ -348,11 +398,104 @@
       <w:lvlText w:val="%9."/>
       <w:lvlJc w:val="right"/>
       <w:pPr>
+        <w:ind w:left="6840" w:hanging="180"/>
+      </w:pPr>
+    </w:lvl>
+  </w:abstractNum>
+  <w:abstractNum w:abstractNumId="1">
+    <w:nsid w:val="639D3C1F"/>
+    <w:multiLevelType w:val="hybridMultilevel"/>
+    <w:tmpl w:val="8E468CFE"/>
+    <w:lvl w:ilvl="0" w:tplc="6D361D2C">
+      <w:start w:val="1"/>
+      <w:numFmt w:val="decimal"/>
+      <w:lvlText w:val="%1."/>
+      <w:lvlJc w:val="left"/>
+      <w:pPr>
+        <w:ind w:left="720" w:hanging="360"/>
+      </w:pPr>
+      <w:rPr>
+        <w:rFonts w:asciiTheme="minorHAnsi" w:eastAsiaTheme="minorHAnsi" w:hAnsiTheme="minorHAnsi" w:cstheme="minorBidi"/>
+        <w:strike w:val="0"/>
+      </w:rPr>
+    </w:lvl>
+    <w:lvl w:ilvl="1" w:tplc="04090019">
+      <w:start w:val="1"/>
+      <w:numFmt w:val="lowerLetter"/>
+      <w:lvlText w:val="%2."/>
+      <w:lvlJc w:val="left"/>
+      <w:pPr>
+        <w:ind w:left="1440" w:hanging="360"/>
+      </w:pPr>
+    </w:lvl>
+    <w:lvl w:ilvl="2" w:tplc="0409001B" w:tentative="1">
+      <w:start w:val="1"/>
+      <w:numFmt w:val="lowerRoman"/>
+      <w:lvlText w:val="%3."/>
+      <w:lvlJc w:val="right"/>
+      <w:pPr>
+        <w:ind w:left="2160" w:hanging="180"/>
+      </w:pPr>
+    </w:lvl>
+    <w:lvl w:ilvl="3" w:tplc="0409000F" w:tentative="1">
+      <w:start w:val="1"/>
+      <w:numFmt w:val="decimal"/>
+      <w:lvlText w:val="%4."/>
+      <w:lvlJc w:val="left"/>
+      <w:pPr>
+        <w:ind w:left="2880" w:hanging="360"/>
+      </w:pPr>
+    </w:lvl>
+    <w:lvl w:ilvl="4" w:tplc="04090019" w:tentative="1">
+      <w:start w:val="1"/>
+      <w:numFmt w:val="lowerLetter"/>
+      <w:lvlText w:val="%5."/>
+      <w:lvlJc w:val="left"/>
+      <w:pPr>
+        <w:ind w:left="3600" w:hanging="360"/>
+      </w:pPr>
+    </w:lvl>
+    <w:lvl w:ilvl="5" w:tplc="0409001B" w:tentative="1">
+      <w:start w:val="1"/>
+      <w:numFmt w:val="lowerRoman"/>
+      <w:lvlText w:val="%6."/>
+      <w:lvlJc w:val="right"/>
+      <w:pPr>
+        <w:ind w:left="4320" w:hanging="180"/>
+      </w:pPr>
+    </w:lvl>
+    <w:lvl w:ilvl="6" w:tplc="0409000F" w:tentative="1">
+      <w:start w:val="1"/>
+      <w:numFmt w:val="decimal"/>
+      <w:lvlText w:val="%7."/>
+      <w:lvlJc w:val="left"/>
+      <w:pPr>
+        <w:ind w:left="5040" w:hanging="360"/>
+      </w:pPr>
+    </w:lvl>
+    <w:lvl w:ilvl="7" w:tplc="04090019" w:tentative="1">
+      <w:start w:val="1"/>
+      <w:numFmt w:val="lowerLetter"/>
+      <w:lvlText w:val="%8."/>
+      <w:lvlJc w:val="left"/>
+      <w:pPr>
+        <w:ind w:left="5760" w:hanging="360"/>
+      </w:pPr>
+    </w:lvl>
+    <w:lvl w:ilvl="8" w:tplc="0409001B" w:tentative="1">
+      <w:start w:val="1"/>
+      <w:numFmt w:val="lowerRoman"/>
+      <w:lvlText w:val="%9."/>
+      <w:lvlJc w:val="right"/>
+      <w:pPr>
         <w:ind w:left="6480" w:hanging="180"/>
       </w:pPr>
     </w:lvl>
   </w:abstractNum>
   <w:num w:numId="1">
+    <w:abstractNumId w:val="1"/>
+  </w:num>
+  <w:num w:numId="2">
     <w:abstractNumId w:val="0"/>
   </w:num>
 </w:numbering>
@@ -518,6 +661,26 @@
     <w:name w:val="Normal"/>
     <w:qFormat/>
   </w:style>
+  <w:style w:type="paragraph" w:styleId="Heading1">
+    <w:name w:val="heading 1"/>
+    <w:basedOn w:val="Normal"/>
+    <w:link w:val="Heading1Char"/>
+    <w:uiPriority w:val="9"/>
+    <w:qFormat/>
+    <w:rsid w:val="007257EF"/>
+    <w:pPr>
+      <w:spacing w:before="100" w:beforeAutospacing="1" w:after="100" w:afterAutospacing="1" w:line="240" w:lineRule="auto"/>
+      <w:outlineLvl w:val="0"/>
+    </w:pPr>
+    <w:rPr>
+      <w:rFonts w:ascii="Times New Roman" w:eastAsia="Times New Roman" w:hAnsi="Times New Roman" w:cs="Times New Roman"/>
+      <w:b/>
+      <w:bCs/>
+      <w:kern w:val="36"/>
+      <w:sz w:val="48"/>
+      <w:szCs w:val="48"/>
+    </w:rPr>
+  </w:style>
   <w:style w:type="character" w:default="1" w:styleId="DefaultParagraphFont">
     <w:name w:val="Default Paragraph Font"/>
     <w:uiPriority w:val="1"/>
@@ -599,6 +762,21 @@
       <w:ind w:left="720"/>
       <w:contextualSpacing/>
     </w:pPr>
+  </w:style>
+  <w:style w:type="character" w:customStyle="1" w:styleId="Heading1Char">
+    <w:name w:val="Heading 1 Char"/>
+    <w:basedOn w:val="DefaultParagraphFont"/>
+    <w:link w:val="Heading1"/>
+    <w:uiPriority w:val="9"/>
+    <w:rsid w:val="007257EF"/>
+    <w:rPr>
+      <w:rFonts w:ascii="Times New Roman" w:eastAsia="Times New Roman" w:hAnsi="Times New Roman" w:cs="Times New Roman"/>
+      <w:b/>
+      <w:bCs/>
+      <w:kern w:val="36"/>
+      <w:sz w:val="48"/>
+      <w:szCs w:val="48"/>
+    </w:rPr>
   </w:style>
 </w:styles>
 </file>
@@ -763,6 +941,26 @@
     <w:name w:val="Normal"/>
     <w:qFormat/>
   </w:style>
+  <w:style w:type="paragraph" w:styleId="Heading1">
+    <w:name w:val="heading 1"/>
+    <w:basedOn w:val="Normal"/>
+    <w:link w:val="Heading1Char"/>
+    <w:uiPriority w:val="9"/>
+    <w:qFormat/>
+    <w:rsid w:val="007257EF"/>
+    <w:pPr>
+      <w:spacing w:before="100" w:beforeAutospacing="1" w:after="100" w:afterAutospacing="1" w:line="240" w:lineRule="auto"/>
+      <w:outlineLvl w:val="0"/>
+    </w:pPr>
+    <w:rPr>
+      <w:rFonts w:ascii="Times New Roman" w:eastAsia="Times New Roman" w:hAnsi="Times New Roman" w:cs="Times New Roman"/>
+      <w:b/>
+      <w:bCs/>
+      <w:kern w:val="36"/>
+      <w:sz w:val="48"/>
+      <w:szCs w:val="48"/>
+    </w:rPr>
+  </w:style>
   <w:style w:type="character" w:default="1" w:styleId="DefaultParagraphFont">
     <w:name w:val="Default Paragraph Font"/>
     <w:uiPriority w:val="1"/>
@@ -844,6 +1042,21 @@
       <w:ind w:left="720"/>
       <w:contextualSpacing/>
     </w:pPr>
+  </w:style>
+  <w:style w:type="character" w:customStyle="1" w:styleId="Heading1Char">
+    <w:name w:val="Heading 1 Char"/>
+    <w:basedOn w:val="DefaultParagraphFont"/>
+    <w:link w:val="Heading1"/>
+    <w:uiPriority w:val="9"/>
+    <w:rsid w:val="007257EF"/>
+    <w:rPr>
+      <w:rFonts w:ascii="Times New Roman" w:eastAsia="Times New Roman" w:hAnsi="Times New Roman" w:cs="Times New Roman"/>
+      <w:b/>
+      <w:bCs/>
+      <w:kern w:val="36"/>
+      <w:sz w:val="48"/>
+      <w:szCs w:val="48"/>
+    </w:rPr>
   </w:style>
 </w:styles>
 </file>

</xml_diff>

<commit_message>
Added to geographic categories
</commit_message>
<xml_diff>
--- a/LinqToWikiBot/Categories/SoftwareDevelopmentCategories.docx
+++ b/LinqToWikiBot/Categories/SoftwareDevelopmentCategories.docx
@@ -28,6 +28,18 @@
       </w:pPr>
       <w:r>
         <w:t>List of sports</w:t>
+      </w:r>
+    </w:p>
+    <w:p>
+      <w:pPr>
+        <w:pStyle w:val="ListParagraph"/>
+        <w:numPr>
+          <w:ilvl w:val="1"/>
+          <w:numId w:val="1"/>
+        </w:numPr>
+      </w:pPr>
+      <w:r>
+        <w:t>Category:National Basketball Association teams</w:t>
       </w:r>
     </w:p>
     <w:p>
@@ -190,6 +202,18 @@
       <w:pPr>
         <w:pStyle w:val="ListParagraph"/>
         <w:numPr>
+          <w:ilvl w:val="1"/>
+          <w:numId w:val="1"/>
+        </w:numPr>
+      </w:pPr>
+      <w:r>
+        <w:t>Continents</w:t>
+      </w:r>
+    </w:p>
+    <w:p>
+      <w:pPr>
+        <w:pStyle w:val="ListParagraph"/>
+        <w:numPr>
           <w:ilvl w:val="0"/>
           <w:numId w:val="1"/>
         </w:numPr>
@@ -220,6 +244,18 @@
       </w:pPr>
       <w:r>
         <w:t>Category:Logic puzzles</w:t>
+      </w:r>
+    </w:p>
+    <w:p>
+      <w:pPr>
+        <w:pStyle w:val="ListParagraph"/>
+        <w:numPr>
+          <w:ilvl w:val="1"/>
+          <w:numId w:val="1"/>
+        </w:numPr>
+      </w:pPr>
+      <w:r>
+        <w:t>List of television programs by name</w:t>
       </w:r>
       <w:bookmarkStart w:id="0" w:name="_GoBack"/>
       <w:bookmarkEnd w:id="0"/>
@@ -234,6 +270,37 @@
       </w:r>
       <w:r>
         <w:t>(Not working yet!):</w:t>
+      </w:r>
+    </w:p>
+    <w:p/>
+    <w:p>
+      <w:r>
+        <w:t>List of 20</w:t>
+      </w:r>
+      <w:r>
+        <w:rPr>
+          <w:vertAlign w:val="superscript"/>
+        </w:rPr>
+        <w:t>th</w:t>
+      </w:r>
+      <w:r>
+        <w:t xml:space="preserve"> Century Fox films</w:t>
+      </w:r>
+    </w:p>
+    <w:p>
+      <w:pPr>
+        <w:tabs>
+          <w:tab w:val="left" w:pos="2430"/>
+        </w:tabs>
+      </w:pPr>
+      <w:r>
+        <w:t>List of television program</w:t>
+      </w:r>
+      <w:r>
+        <w:t>s</w:t>
+      </w:r>
+      <w:r>
+        <w:t xml:space="preserve"> by name</w:t>
       </w:r>
     </w:p>
     <w:sectPr>

</xml_diff>

<commit_message>
added more geographic subject and fixed some things
</commit_message>
<xml_diff>
--- a/LinqToWikiBot/Categories/SoftwareDevelopmentCategories.docx
+++ b/LinqToWikiBot/Categories/SoftwareDevelopmentCategories.docx
@@ -38,8 +38,13 @@
           <w:numId w:val="1"/>
         </w:numPr>
       </w:pPr>
-      <w:r>
-        <w:t>Category:National Basketball Association teams</w:t>
+      <w:proofErr w:type="spellStart"/>
+      <w:r>
+        <w:t>Category:National</w:t>
+      </w:r>
+      <w:proofErr w:type="spellEnd"/>
+      <w:r>
+        <w:t xml:space="preserve"> Basketball Association teams</w:t>
       </w:r>
     </w:p>
     <w:p>
@@ -62,11 +67,16 @@
           <w:numId w:val="1"/>
         </w:numPr>
       </w:pPr>
+      <w:proofErr w:type="spellStart"/>
       <w:r>
         <w:t>Category:</w:t>
       </w:r>
       <w:r>
-        <w:t>Entertainment robots</w:t>
+        <w:t>Entertainment</w:t>
+      </w:r>
+      <w:proofErr w:type="spellEnd"/>
+      <w:r>
+        <w:t xml:space="preserve"> robots</w:t>
       </w:r>
     </w:p>
     <w:p>
@@ -77,8 +87,13 @@
           <w:numId w:val="1"/>
         </w:numPr>
       </w:pPr>
-      <w:r>
-        <w:t>Category:Software architecture</w:t>
+      <w:proofErr w:type="spellStart"/>
+      <w:r>
+        <w:t>Category:Software</w:t>
+      </w:r>
+      <w:proofErr w:type="spellEnd"/>
+      <w:r>
+        <w:t xml:space="preserve"> architecture</w:t>
       </w:r>
     </w:p>
     <w:p>
@@ -104,6 +119,7 @@
           <w:numId w:val="1"/>
         </w:numPr>
       </w:pPr>
+      <w:proofErr w:type="spellStart"/>
       <w:r>
         <w:rPr>
           <w:rFonts w:eastAsia="Times New Roman" w:cs="Arial"/>
@@ -111,17 +127,9 @@
           <w:kern w:val="36"/>
           <w:lang w:val="en"/>
         </w:rPr>
-        <w:t>Category:Computer science awards</w:t>
-      </w:r>
-    </w:p>
-    <w:p>
-      <w:pPr>
-        <w:pStyle w:val="ListParagraph"/>
-        <w:numPr>
-          <w:ilvl w:val="1"/>
-          <w:numId w:val="1"/>
-        </w:numPr>
-      </w:pPr>
+        <w:t>Category:Computer</w:t>
+      </w:r>
+      <w:proofErr w:type="spellEnd"/>
       <w:r>
         <w:rPr>
           <w:rFonts w:eastAsia="Times New Roman" w:cs="Arial"/>
@@ -129,7 +137,36 @@
           <w:kern w:val="36"/>
           <w:lang w:val="en"/>
         </w:rPr>
-        <w:t>Category:Areas of computer science</w:t>
+        <w:t xml:space="preserve"> science awards</w:t>
+      </w:r>
+    </w:p>
+    <w:p>
+      <w:pPr>
+        <w:pStyle w:val="ListParagraph"/>
+        <w:numPr>
+          <w:ilvl w:val="1"/>
+          <w:numId w:val="1"/>
+        </w:numPr>
+      </w:pPr>
+      <w:proofErr w:type="spellStart"/>
+      <w:r>
+        <w:rPr>
+          <w:rFonts w:eastAsia="Times New Roman" w:cs="Arial"/>
+          <w:color w:val="000000"/>
+          <w:kern w:val="36"/>
+          <w:lang w:val="en"/>
+        </w:rPr>
+        <w:t>Category:Areas</w:t>
+      </w:r>
+      <w:proofErr w:type="spellEnd"/>
+      <w:r>
+        <w:rPr>
+          <w:rFonts w:eastAsia="Times New Roman" w:cs="Arial"/>
+          <w:color w:val="000000"/>
+          <w:kern w:val="36"/>
+          <w:lang w:val="en"/>
+        </w:rPr>
+        <w:t xml:space="preserve"> of computer science</w:t>
       </w:r>
     </w:p>
     <w:p>
@@ -170,8 +207,13 @@
           <w:numId w:val="1"/>
         </w:numPr>
       </w:pPr>
-      <w:r>
-        <w:t>Category:Software engineers</w:t>
+      <w:proofErr w:type="spellStart"/>
+      <w:r>
+        <w:t>Category:Software</w:t>
+      </w:r>
+      <w:proofErr w:type="spellEnd"/>
+      <w:r>
+        <w:t xml:space="preserve"> engineers</w:t>
       </w:r>
     </w:p>
     <w:p>
@@ -182,8 +224,13 @@
           <w:numId w:val="1"/>
         </w:numPr>
       </w:pPr>
-      <w:r>
-        <w:t>Category:American computer programmers</w:t>
+      <w:proofErr w:type="spellStart"/>
+      <w:r>
+        <w:t>Category:American</w:t>
+      </w:r>
+      <w:proofErr w:type="spellEnd"/>
+      <w:r>
+        <w:t xml:space="preserve"> computer programmers</w:t>
       </w:r>
     </w:p>
     <w:p>
@@ -242,8 +289,13 @@
           <w:numId w:val="1"/>
         </w:numPr>
       </w:pPr>
-      <w:r>
-        <w:t>Category:Logic puzzles</w:t>
+      <w:proofErr w:type="spellStart"/>
+      <w:r>
+        <w:t>Category:Logic</w:t>
+      </w:r>
+      <w:proofErr w:type="spellEnd"/>
+      <w:r>
+        <w:t xml:space="preserve"> puzzles</w:t>
       </w:r>
     </w:p>
     <w:p>
@@ -257,23 +309,24 @@
       <w:r>
         <w:t>List of television programs by name</w:t>
       </w:r>
-      <w:bookmarkStart w:id="0" w:name="_GoBack"/>
-      <w:bookmarkEnd w:id="0"/>
-    </w:p>
-    <w:p/>
-    <w:p>
-      <w:r>
-        <w:t>Look into</w:t>
-      </w:r>
       <w:r>
         <w:t xml:space="preserve"> </w:t>
       </w:r>
       <w:r>
-        <w:t>(Not working yet!):</w:t>
-      </w:r>
-    </w:p>
-    <w:p/>
-    <w:p>
+        <w:t>List of television programs by name</w:t>
+      </w:r>
+      <w:r>
+        <w:t xml:space="preserve"> </w:t>
+      </w:r>
+    </w:p>
+    <w:p>
+      <w:pPr>
+        <w:pStyle w:val="ListParagraph"/>
+        <w:numPr>
+          <w:ilvl w:val="1"/>
+          <w:numId w:val="1"/>
+        </w:numPr>
+      </w:pPr>
       <w:r>
         <w:t>List of 20</w:t>
       </w:r>
@@ -289,20 +342,38 @@
     </w:p>
     <w:p>
       <w:pPr>
-        <w:tabs>
-          <w:tab w:val="left" w:pos="2430"/>
-        </w:tabs>
-      </w:pPr>
-      <w:r>
-        <w:t>List of television program</w:t>
-      </w:r>
-      <w:r>
-        <w:t>s</w:t>
-      </w:r>
-      <w:r>
-        <w:t xml:space="preserve"> by name</w:t>
-      </w:r>
-    </w:p>
+        <w:ind w:left="1080"/>
+      </w:pPr>
+    </w:p>
+    <w:p/>
+    <w:p>
+      <w:r>
+        <w:t>Look into</w:t>
+      </w:r>
+      <w:r>
+        <w:t xml:space="preserve"> </w:t>
+      </w:r>
+      <w:r>
+        <w:t>(Not working yet!):</w:t>
+      </w:r>
+    </w:p>
+    <w:p>
+      <w:pPr>
+        <w:rPr>
+          <w:rFonts w:ascii="Arial" w:hAnsi="Arial" w:cs="Arial"/>
+          <w:color w:val="000000"/>
+          <w:sz w:val="38"/>
+          <w:szCs w:val="38"/>
+          <w:lang w:val="en"/>
+        </w:rPr>
+      </w:pPr>
+      <w:r>
+        <w:t>List of countries and capitals with currency and language</w:t>
+      </w:r>
+      <w:bookmarkStart w:id="0" w:name="_GoBack"/>
+      <w:bookmarkEnd w:id="0"/>
+    </w:p>
+    <w:p/>
     <w:sectPr>
       <w:headerReference w:type="default" r:id="rId8"/>
       <w:pgSz w:w="12240" w:h="15840"/>

</xml_diff>

<commit_message>
Added the Wikipedia lib API
</commit_message>
<xml_diff>
--- a/LinqToWikiBot/Categories/SoftwareDevelopmentCategories.docx
+++ b/LinqToWikiBot/Categories/SoftwareDevelopmentCategories.docx
@@ -21,10 +21,7 @@
     <w:p>
       <w:pPr>
         <w:pStyle w:val="ListParagraph"/>
-        <w:numPr>
-          <w:ilvl w:val="1"/>
-          <w:numId w:val="1"/>
-        </w:numPr>
+        <w:ind w:left="1440"/>
       </w:pPr>
       <w:r>
         <w:t>List of sports</w:t>
@@ -33,18 +30,10 @@
     <w:p>
       <w:pPr>
         <w:pStyle w:val="ListParagraph"/>
-        <w:numPr>
-          <w:ilvl w:val="1"/>
-          <w:numId w:val="1"/>
-        </w:numPr>
-      </w:pPr>
-      <w:proofErr w:type="spellStart"/>
-      <w:r>
-        <w:t>Category:National</w:t>
-      </w:r>
-      <w:proofErr w:type="spellEnd"/>
-      <w:r>
-        <w:t xml:space="preserve"> Basketball Association teams</w:t>
+        <w:ind w:left="1440"/>
+      </w:pPr>
+      <w:r>
+        <w:t>Category:National Basketball Association teams</w:t>
       </w:r>
     </w:p>
     <w:p>
@@ -62,47 +51,28 @@
     <w:p>
       <w:pPr>
         <w:pStyle w:val="ListParagraph"/>
-        <w:numPr>
-          <w:ilvl w:val="1"/>
-          <w:numId w:val="1"/>
-        </w:numPr>
-      </w:pPr>
-      <w:proofErr w:type="spellStart"/>
+        <w:ind w:left="1440"/>
+      </w:pPr>
       <w:r>
         <w:t>Category:</w:t>
       </w:r>
       <w:r>
-        <w:t>Entertainment</w:t>
-      </w:r>
-      <w:proofErr w:type="spellEnd"/>
-      <w:r>
-        <w:t xml:space="preserve"> robots</w:t>
-      </w:r>
-    </w:p>
-    <w:p>
-      <w:pPr>
-        <w:pStyle w:val="ListParagraph"/>
-        <w:numPr>
-          <w:ilvl w:val="1"/>
-          <w:numId w:val="1"/>
-        </w:numPr>
-      </w:pPr>
-      <w:proofErr w:type="spellStart"/>
-      <w:r>
-        <w:t>Category:Software</w:t>
-      </w:r>
-      <w:proofErr w:type="spellEnd"/>
-      <w:r>
-        <w:t xml:space="preserve"> architecture</w:t>
-      </w:r>
-    </w:p>
-    <w:p>
-      <w:pPr>
-        <w:pStyle w:val="ListParagraph"/>
-        <w:numPr>
-          <w:ilvl w:val="1"/>
-          <w:numId w:val="1"/>
-        </w:numPr>
+        <w:t>Entertainment robots</w:t>
+      </w:r>
+    </w:p>
+    <w:p>
+      <w:pPr>
+        <w:pStyle w:val="ListParagraph"/>
+        <w:ind w:left="1440"/>
+      </w:pPr>
+      <w:r>
+        <w:t>Category:Software architecture</w:t>
+      </w:r>
+    </w:p>
+    <w:p>
+      <w:pPr>
+        <w:pStyle w:val="ListParagraph"/>
+        <w:ind w:left="1440"/>
       </w:pPr>
       <w:r>
         <w:t>List of amusement parks in the Americas</w:t>
@@ -114,12 +84,8 @@
     <w:p>
       <w:pPr>
         <w:pStyle w:val="ListParagraph"/>
-        <w:numPr>
-          <w:ilvl w:val="1"/>
-          <w:numId w:val="1"/>
-        </w:numPr>
-      </w:pPr>
-      <w:proofErr w:type="spellStart"/>
+        <w:ind w:left="1440"/>
+      </w:pPr>
       <w:r>
         <w:rPr>
           <w:rFonts w:eastAsia="Times New Roman" w:cs="Arial"/>
@@ -127,9 +93,14 @@
           <w:kern w:val="36"/>
           <w:lang w:val="en"/>
         </w:rPr>
-        <w:t>Category:Computer</w:t>
-      </w:r>
-      <w:proofErr w:type="spellEnd"/>
+        <w:t>Category:Computer science awards</w:t>
+      </w:r>
+    </w:p>
+    <w:p>
+      <w:pPr>
+        <w:pStyle w:val="ListParagraph"/>
+        <w:ind w:left="1440"/>
+      </w:pPr>
       <w:r>
         <w:rPr>
           <w:rFonts w:eastAsia="Times New Roman" w:cs="Arial"/>
@@ -137,43 +108,10 @@
           <w:kern w:val="36"/>
           <w:lang w:val="en"/>
         </w:rPr>
-        <w:t xml:space="preserve"> science awards</w:t>
-      </w:r>
-    </w:p>
-    <w:p>
-      <w:pPr>
-        <w:pStyle w:val="ListParagraph"/>
-        <w:numPr>
-          <w:ilvl w:val="1"/>
-          <w:numId w:val="1"/>
-        </w:numPr>
-      </w:pPr>
-      <w:proofErr w:type="spellStart"/>
-      <w:r>
-        <w:rPr>
-          <w:rFonts w:eastAsia="Times New Roman" w:cs="Arial"/>
-          <w:color w:val="000000"/>
-          <w:kern w:val="36"/>
-          <w:lang w:val="en"/>
-        </w:rPr>
-        <w:t>Category:Areas</w:t>
-      </w:r>
-      <w:proofErr w:type="spellEnd"/>
-      <w:r>
-        <w:rPr>
-          <w:rFonts w:eastAsia="Times New Roman" w:cs="Arial"/>
-          <w:color w:val="000000"/>
-          <w:kern w:val="36"/>
-          <w:lang w:val="en"/>
-        </w:rPr>
-        <w:t xml:space="preserve"> of computer science</w:t>
-      </w:r>
-    </w:p>
-    <w:p>
-      <w:pPr>
-        <w:pStyle w:val="ListParagraph"/>
-        <w:ind w:left="1440"/>
-      </w:pPr>
+        <w:t>Category:Areas of computer science</w:t>
+      </w:r>
+      <w:bookmarkStart w:id="0" w:name="_GoBack"/>
+      <w:bookmarkEnd w:id="0"/>
     </w:p>
     <w:p>
       <w:pPr>
@@ -190,47 +128,19 @@
     <w:p>
       <w:pPr>
         <w:pStyle w:val="ListParagraph"/>
-        <w:numPr>
-          <w:ilvl w:val="1"/>
-          <w:numId w:val="1"/>
-        </w:numPr>
-      </w:pPr>
-      <w:r>
-        <w:t>Forbes Celebrity 100</w:t>
-      </w:r>
-    </w:p>
-    <w:p>
-      <w:pPr>
-        <w:pStyle w:val="ListParagraph"/>
-        <w:numPr>
-          <w:ilvl w:val="1"/>
-          <w:numId w:val="1"/>
-        </w:numPr>
-      </w:pPr>
-      <w:proofErr w:type="spellStart"/>
-      <w:r>
-        <w:t>Category:Software</w:t>
-      </w:r>
-      <w:proofErr w:type="spellEnd"/>
-      <w:r>
-        <w:t xml:space="preserve"> engineers</w:t>
-      </w:r>
-    </w:p>
-    <w:p>
-      <w:pPr>
-        <w:pStyle w:val="ListParagraph"/>
-        <w:numPr>
-          <w:ilvl w:val="1"/>
-          <w:numId w:val="1"/>
-        </w:numPr>
-      </w:pPr>
-      <w:proofErr w:type="spellStart"/>
-      <w:r>
-        <w:t>Category:American</w:t>
-      </w:r>
-      <w:proofErr w:type="spellEnd"/>
-      <w:r>
-        <w:t xml:space="preserve"> computer programmers</w:t>
+        <w:ind w:left="1440"/>
+      </w:pPr>
+      <w:r>
+        <w:t>Category:Software engineers</w:t>
+      </w:r>
+    </w:p>
+    <w:p>
+      <w:pPr>
+        <w:pStyle w:val="ListParagraph"/>
+        <w:ind w:left="1440"/>
+      </w:pPr>
+      <w:r>
+        <w:t>Category:American computer programmers</w:t>
       </w:r>
     </w:p>
     <w:p>
@@ -248,13 +158,19 @@
     <w:p>
       <w:pPr>
         <w:pStyle w:val="ListParagraph"/>
-        <w:numPr>
-          <w:ilvl w:val="1"/>
-          <w:numId w:val="1"/>
-        </w:numPr>
+        <w:ind w:left="1440"/>
       </w:pPr>
       <w:r>
         <w:t>Continents</w:t>
+      </w:r>
+    </w:p>
+    <w:p>
+      <w:pPr>
+        <w:pStyle w:val="ListParagraph"/>
+        <w:ind w:left="1440"/>
+      </w:pPr>
+      <w:r>
+        <w:t>List of national capitals in alphabetical order</w:t>
       </w:r>
     </w:p>
     <w:p>
@@ -272,10 +188,7 @@
     <w:p>
       <w:pPr>
         <w:pStyle w:val="ListParagraph"/>
-        <w:numPr>
-          <w:ilvl w:val="1"/>
-          <w:numId w:val="1"/>
-        </w:numPr>
+        <w:ind w:left="1440"/>
       </w:pPr>
       <w:r>
         <w:t>List of Casinos</w:t>
@@ -284,27 +197,16 @@
     <w:p>
       <w:pPr>
         <w:pStyle w:val="ListParagraph"/>
-        <w:numPr>
-          <w:ilvl w:val="1"/>
-          <w:numId w:val="1"/>
-        </w:numPr>
-      </w:pPr>
-      <w:proofErr w:type="spellStart"/>
-      <w:r>
-        <w:t>Category:Logic</w:t>
-      </w:r>
-      <w:proofErr w:type="spellEnd"/>
-      <w:r>
-        <w:t xml:space="preserve"> puzzles</w:t>
-      </w:r>
-    </w:p>
-    <w:p>
-      <w:pPr>
-        <w:pStyle w:val="ListParagraph"/>
-        <w:numPr>
-          <w:ilvl w:val="1"/>
-          <w:numId w:val="1"/>
-        </w:numPr>
+        <w:ind w:left="1440"/>
+      </w:pPr>
+      <w:r>
+        <w:t>Category:Logic puzzles</w:t>
+      </w:r>
+    </w:p>
+    <w:p>
+      <w:pPr>
+        <w:pStyle w:val="ListParagraph"/>
+        <w:ind w:left="1440"/>
       </w:pPr>
       <w:r>
         <w:t>List of television programs by name</w:t>
@@ -322,10 +224,7 @@
     <w:p>
       <w:pPr>
         <w:pStyle w:val="ListParagraph"/>
-        <w:numPr>
-          <w:ilvl w:val="1"/>
-          <w:numId w:val="1"/>
-        </w:numPr>
+        <w:ind w:left="1440"/>
       </w:pPr>
       <w:r>
         <w:t>List of 20</w:t>
@@ -356,6 +255,24 @@
       <w:r>
         <w:t>(Not working yet!):</w:t>
       </w:r>
+    </w:p>
+    <w:p>
+      <w:pPr>
+        <w:pStyle w:val="NoSpacing"/>
+      </w:pPr>
+      <w:r>
+        <w:t>List of countries and capitals with currency and language</w:t>
+      </w:r>
+    </w:p>
+    <w:p>
+      <w:r>
+        <w:t>Forbes Celebrity 100</w:t>
+      </w:r>
+    </w:p>
+    <w:p>
+      <w:pPr>
+        <w:pStyle w:val="NoSpacing"/>
+      </w:pPr>
     </w:p>
     <w:p>
       <w:pPr>
@@ -367,11 +284,6 @@
           <w:lang w:val="en"/>
         </w:rPr>
       </w:pPr>
-      <w:r>
-        <w:t>List of countries and capitals with currency and language</w:t>
-      </w:r>
-      <w:bookmarkStart w:id="0" w:name="_GoBack"/>
-      <w:bookmarkEnd w:id="0"/>
     </w:p>
     <w:p/>
     <w:sectPr>
@@ -630,11 +542,100 @@
       </w:pPr>
     </w:lvl>
   </w:abstractNum>
+  <w:abstractNum w:abstractNumId="2">
+    <w:nsid w:val="75E11136"/>
+    <w:multiLevelType w:val="hybridMultilevel"/>
+    <w:tmpl w:val="E4FC17BE"/>
+    <w:lvl w:ilvl="0" w:tplc="04090019">
+      <w:start w:val="1"/>
+      <w:numFmt w:val="lowerLetter"/>
+      <w:lvlText w:val="%1."/>
+      <w:lvlJc w:val="left"/>
+      <w:pPr>
+        <w:ind w:left="1440" w:hanging="360"/>
+      </w:pPr>
+    </w:lvl>
+    <w:lvl w:ilvl="1" w:tplc="04090019" w:tentative="1">
+      <w:start w:val="1"/>
+      <w:numFmt w:val="lowerLetter"/>
+      <w:lvlText w:val="%2."/>
+      <w:lvlJc w:val="left"/>
+      <w:pPr>
+        <w:ind w:left="2160" w:hanging="360"/>
+      </w:pPr>
+    </w:lvl>
+    <w:lvl w:ilvl="2" w:tplc="0409001B" w:tentative="1">
+      <w:start w:val="1"/>
+      <w:numFmt w:val="lowerRoman"/>
+      <w:lvlText w:val="%3."/>
+      <w:lvlJc w:val="right"/>
+      <w:pPr>
+        <w:ind w:left="2880" w:hanging="180"/>
+      </w:pPr>
+    </w:lvl>
+    <w:lvl w:ilvl="3" w:tplc="0409000F" w:tentative="1">
+      <w:start w:val="1"/>
+      <w:numFmt w:val="decimal"/>
+      <w:lvlText w:val="%4."/>
+      <w:lvlJc w:val="left"/>
+      <w:pPr>
+        <w:ind w:left="3600" w:hanging="360"/>
+      </w:pPr>
+    </w:lvl>
+    <w:lvl w:ilvl="4" w:tplc="04090019" w:tentative="1">
+      <w:start w:val="1"/>
+      <w:numFmt w:val="lowerLetter"/>
+      <w:lvlText w:val="%5."/>
+      <w:lvlJc w:val="left"/>
+      <w:pPr>
+        <w:ind w:left="4320" w:hanging="360"/>
+      </w:pPr>
+    </w:lvl>
+    <w:lvl w:ilvl="5" w:tplc="0409001B" w:tentative="1">
+      <w:start w:val="1"/>
+      <w:numFmt w:val="lowerRoman"/>
+      <w:lvlText w:val="%6."/>
+      <w:lvlJc w:val="right"/>
+      <w:pPr>
+        <w:ind w:left="5040" w:hanging="180"/>
+      </w:pPr>
+    </w:lvl>
+    <w:lvl w:ilvl="6" w:tplc="0409000F" w:tentative="1">
+      <w:start w:val="1"/>
+      <w:numFmt w:val="decimal"/>
+      <w:lvlText w:val="%7."/>
+      <w:lvlJc w:val="left"/>
+      <w:pPr>
+        <w:ind w:left="5760" w:hanging="360"/>
+      </w:pPr>
+    </w:lvl>
+    <w:lvl w:ilvl="7" w:tplc="04090019" w:tentative="1">
+      <w:start w:val="1"/>
+      <w:numFmt w:val="lowerLetter"/>
+      <w:lvlText w:val="%8."/>
+      <w:lvlJc w:val="left"/>
+      <w:pPr>
+        <w:ind w:left="6480" w:hanging="360"/>
+      </w:pPr>
+    </w:lvl>
+    <w:lvl w:ilvl="8" w:tplc="0409001B" w:tentative="1">
+      <w:start w:val="1"/>
+      <w:numFmt w:val="lowerRoman"/>
+      <w:lvlText w:val="%9."/>
+      <w:lvlJc w:val="right"/>
+      <w:pPr>
+        <w:ind w:left="7200" w:hanging="180"/>
+      </w:pPr>
+    </w:lvl>
+  </w:abstractNum>
   <w:num w:numId="1">
     <w:abstractNumId w:val="1"/>
   </w:num>
   <w:num w:numId="2">
     <w:abstractNumId w:val="0"/>
+  </w:num>
+  <w:num w:numId="3">
+    <w:abstractNumId w:val="2"/>
   </w:num>
 </w:numbering>
 </file>
@@ -916,6 +917,15 @@
       <w:szCs w:val="48"/>
     </w:rPr>
   </w:style>
+  <w:style w:type="paragraph" w:styleId="NoSpacing">
+    <w:name w:val="No Spacing"/>
+    <w:uiPriority w:val="1"/>
+    <w:qFormat/>
+    <w:rsid w:val="00D90199"/>
+    <w:pPr>
+      <w:spacing w:after="0" w:line="240" w:lineRule="auto"/>
+    </w:pPr>
+  </w:style>
 </w:styles>
 </file>
 
@@ -1195,6 +1205,15 @@
       <w:sz w:val="48"/>
       <w:szCs w:val="48"/>
     </w:rPr>
+  </w:style>
+  <w:style w:type="paragraph" w:styleId="NoSpacing">
+    <w:name w:val="No Spacing"/>
+    <w:uiPriority w:val="1"/>
+    <w:qFormat/>
+    <w:rsid w:val="00D90199"/>
+    <w:pPr>
+      <w:spacing w:after="0" w:line="240" w:lineRule="auto"/>
+    </w:pPr>
   </w:style>
 </w:styles>
 </file>

</xml_diff>

<commit_message>
Added Generic creation of files paths
</commit_message>
<xml_diff>
--- a/LinqToWikiBot/Categories/SoftwareDevelopmentCategories.docx
+++ b/LinqToWikiBot/Categories/SoftwareDevelopmentCategories.docx
@@ -32,8 +32,18 @@
         <w:pStyle w:val="ListParagraph"/>
         <w:ind w:left="1440"/>
       </w:pPr>
-      <w:r>
-        <w:t>Category:National Basketball Association teams</w:t>
+      <w:proofErr w:type="spellStart"/>
+      <w:r>
+        <w:t>Category</w:t>
+      </w:r>
+      <w:proofErr w:type="gramStart"/>
+      <w:r>
+        <w:t>:National</w:t>
+      </w:r>
+      <w:proofErr w:type="spellEnd"/>
+      <w:proofErr w:type="gramEnd"/>
+      <w:r>
+        <w:t xml:space="preserve"> Basketball Association teams</w:t>
       </w:r>
     </w:p>
     <w:p>
@@ -53,11 +63,21 @@
         <w:pStyle w:val="ListParagraph"/>
         <w:ind w:left="1440"/>
       </w:pPr>
-      <w:r>
-        <w:t>Category:</w:t>
-      </w:r>
-      <w:r>
-        <w:t>Entertainment robots</w:t>
+      <w:proofErr w:type="spellStart"/>
+      <w:r>
+        <w:t>Category</w:t>
+      </w:r>
+      <w:proofErr w:type="gramStart"/>
+      <w:r>
+        <w:t>:</w:t>
+      </w:r>
+      <w:r>
+        <w:t>Entertainment</w:t>
+      </w:r>
+      <w:proofErr w:type="spellEnd"/>
+      <w:proofErr w:type="gramEnd"/>
+      <w:r>
+        <w:t xml:space="preserve"> robots</w:t>
       </w:r>
     </w:p>
     <w:p>
@@ -65,8 +85,18 @@
         <w:pStyle w:val="ListParagraph"/>
         <w:ind w:left="1440"/>
       </w:pPr>
-      <w:r>
-        <w:t>Category:Software architecture</w:t>
+      <w:proofErr w:type="spellStart"/>
+      <w:r>
+        <w:t>Category</w:t>
+      </w:r>
+      <w:proofErr w:type="gramStart"/>
+      <w:r>
+        <w:t>:Software</w:t>
+      </w:r>
+      <w:proofErr w:type="spellEnd"/>
+      <w:proofErr w:type="gramEnd"/>
+      <w:r>
+        <w:t xml:space="preserve"> architecture</w:t>
       </w:r>
     </w:p>
     <w:p>
@@ -85,22 +115,14 @@
       <w:pPr>
         <w:pStyle w:val="ListParagraph"/>
         <w:ind w:left="1440"/>
-      </w:pPr>
-      <w:r>
         <w:rPr>
           <w:rFonts w:eastAsia="Times New Roman" w:cs="Arial"/>
           <w:color w:val="000000"/>
           <w:kern w:val="36"/>
           <w:lang w:val="en"/>
         </w:rPr>
-        <w:t>Category:Computer science awards</w:t>
-      </w:r>
-    </w:p>
-    <w:p>
-      <w:pPr>
-        <w:pStyle w:val="ListParagraph"/>
-        <w:ind w:left="1440"/>
-      </w:pPr>
+      </w:pPr>
+      <w:proofErr w:type="spellStart"/>
       <w:r>
         <w:rPr>
           <w:rFonts w:eastAsia="Times New Roman" w:cs="Arial"/>
@@ -108,10 +130,56 @@
           <w:kern w:val="36"/>
           <w:lang w:val="en"/>
         </w:rPr>
-        <w:t>Category:Areas of computer science</w:t>
-      </w:r>
-      <w:bookmarkStart w:id="0" w:name="_GoBack"/>
-      <w:bookmarkEnd w:id="0"/>
+        <w:t>Category</w:t>
+      </w:r>
+      <w:proofErr w:type="gramStart"/>
+      <w:r>
+        <w:rPr>
+          <w:rFonts w:eastAsia="Times New Roman" w:cs="Arial"/>
+          <w:color w:val="000000"/>
+          <w:kern w:val="36"/>
+          <w:lang w:val="en"/>
+        </w:rPr>
+        <w:t>:Computer</w:t>
+      </w:r>
+      <w:proofErr w:type="spellEnd"/>
+      <w:proofErr w:type="gramEnd"/>
+      <w:r>
+        <w:rPr>
+          <w:rFonts w:eastAsia="Times New Roman" w:cs="Arial"/>
+          <w:color w:val="000000"/>
+          <w:kern w:val="36"/>
+          <w:lang w:val="en"/>
+        </w:rPr>
+        <w:t xml:space="preserve"> science awards</w:t>
+      </w:r>
+    </w:p>
+    <w:p>
+      <w:pPr>
+        <w:pStyle w:val="ListParagraph"/>
+        <w:ind w:left="1440"/>
+      </w:pPr>
+      <w:r>
+        <w:t>Outline</w:t>
+      </w:r>
+      <w:r>
+        <w:t xml:space="preserve"> </w:t>
+      </w:r>
+      <w:r>
+        <w:t>of</w:t>
+      </w:r>
+      <w:r>
+        <w:t xml:space="preserve"> </w:t>
+      </w:r>
+      <w:r>
+        <w:t>software</w:t>
+      </w:r>
+      <w:r>
+        <w:t xml:space="preserve"> </w:t>
+      </w:r>
+      <w:r>
+        <w:t>engineering</w:t>
+      </w:r>
     </w:p>
     <w:p>
       <w:pPr>
@@ -130,8 +198,18 @@
         <w:pStyle w:val="ListParagraph"/>
         <w:ind w:left="1440"/>
       </w:pPr>
-      <w:r>
-        <w:t>Category:Software engineers</w:t>
+      <w:proofErr w:type="spellStart"/>
+      <w:r>
+        <w:t>Category</w:t>
+      </w:r>
+      <w:proofErr w:type="gramStart"/>
+      <w:r>
+        <w:t>:Software</w:t>
+      </w:r>
+      <w:proofErr w:type="spellEnd"/>
+      <w:proofErr w:type="gramEnd"/>
+      <w:r>
+        <w:t xml:space="preserve"> engineers</w:t>
       </w:r>
     </w:p>
     <w:p>
@@ -139,8 +217,18 @@
         <w:pStyle w:val="ListParagraph"/>
         <w:ind w:left="1440"/>
       </w:pPr>
-      <w:r>
-        <w:t>Category:American computer programmers</w:t>
+      <w:proofErr w:type="spellStart"/>
+      <w:r>
+        <w:t>Category</w:t>
+      </w:r>
+      <w:proofErr w:type="gramStart"/>
+      <w:r>
+        <w:t>:American</w:t>
+      </w:r>
+      <w:proofErr w:type="spellEnd"/>
+      <w:proofErr w:type="gramEnd"/>
+      <w:r>
+        <w:t xml:space="preserve"> computer programmers</w:t>
       </w:r>
     </w:p>
     <w:p>
@@ -190,8 +278,18 @@
         <w:pStyle w:val="ListParagraph"/>
         <w:ind w:left="1440"/>
       </w:pPr>
-      <w:r>
-        <w:t>List of Casinos</w:t>
+      <w:proofErr w:type="spellStart"/>
+      <w:r>
+        <w:t>Category</w:t>
+      </w:r>
+      <w:proofErr w:type="gramStart"/>
+      <w:r>
+        <w:t>:Logic</w:t>
+      </w:r>
+      <w:proofErr w:type="spellEnd"/>
+      <w:proofErr w:type="gramEnd"/>
+      <w:r>
+        <w:t xml:space="preserve"> puzzles</w:t>
       </w:r>
     </w:p>
     <w:p>
@@ -199,33 +297,7 @@
         <w:pStyle w:val="ListParagraph"/>
         <w:ind w:left="1440"/>
       </w:pPr>
-      <w:r>
-        <w:t>Category:Logic puzzles</w:t>
-      </w:r>
-    </w:p>
-    <w:p>
-      <w:pPr>
-        <w:pStyle w:val="ListParagraph"/>
-        <w:ind w:left="1440"/>
-      </w:pPr>
-      <w:r>
-        <w:t>List of television programs by name</w:t>
-      </w:r>
-      <w:r>
-        <w:t xml:space="preserve"> </w:t>
-      </w:r>
-      <w:r>
-        <w:t>List of television programs by name</w:t>
-      </w:r>
-      <w:r>
-        <w:t xml:space="preserve"> </w:t>
-      </w:r>
-    </w:p>
-    <w:p>
-      <w:pPr>
-        <w:pStyle w:val="ListParagraph"/>
-        <w:ind w:left="1440"/>
-      </w:pPr>
+      <w:bookmarkStart w:id="0" w:name="_GoBack"/>
       <w:r>
         <w:t>List of 20</w:t>
       </w:r>
@@ -239,6 +311,7 @@
         <w:t xml:space="preserve"> Century Fox films</w:t>
       </w:r>
     </w:p>
+    <w:bookmarkEnd w:id="0"/>
     <w:p>
       <w:pPr>
         <w:ind w:left="1080"/>
@@ -256,6 +329,34 @@
         <w:t>(Not working yet!):</w:t>
       </w:r>
     </w:p>
+    <w:p>
+      <w:pPr>
+        <w:pStyle w:val="ListParagraph"/>
+        <w:ind w:left="1440"/>
+      </w:pPr>
+      <w:r>
+        <w:t>List of Casinos</w:t>
+      </w:r>
+    </w:p>
+    <w:p>
+      <w:pPr>
+        <w:pStyle w:val="ListParagraph"/>
+        <w:ind w:left="1440"/>
+      </w:pPr>
+      <w:r>
+        <w:t>List of television programs by name</w:t>
+      </w:r>
+      <w:r>
+        <w:t xml:space="preserve"> </w:t>
+      </w:r>
+      <w:r>
+        <w:t>List of television programs by name</w:t>
+      </w:r>
+      <w:r>
+        <w:t xml:space="preserve"> </w:t>
+      </w:r>
+    </w:p>
+    <w:p/>
     <w:p>
       <w:pPr>
         <w:pStyle w:val="NoSpacing"/>

</xml_diff>